<commit_message>
Save before changing main file
</commit_message>
<xml_diff>
--- a/WPRs/WPR FORMAT-1.docx
+++ b/WPRs/WPR FORMAT-1.docx
@@ -67,6 +67,15 @@
       </w:r>
       <w:r>
         <w:instrText xml:space="preserve"> INCLUDEPICTURE  "C:\\Users\\AppData\\Downloads\\D drive data 30032015\\Local Settings\\Temp\\image001.gif" \* MERGEFORMATINET </w:instrText>
+      </w:r>
+      <w:r>
+        <w:fldChar w:fldCharType="separate"/>
+      </w:r>
+      <w:r>
+        <w:fldChar w:fldCharType="begin"/>
+      </w:r>
+      <w:r>
+        <w:instrText xml:space="preserve"> INCLUDEPICTURE  "D:\\AppData\\Downloads\\D drive data 30032015\\Local Settings\\Temp\\image001.gif" \* MERGEFORMATINET </w:instrText>
       </w:r>
       <w:r>
         <w:fldChar w:fldCharType="separate"/>
@@ -110,10 +119,13 @@
             <v:path o:extrusionok="f" gradientshapeok="t" o:connecttype="rect"/>
             <o:lock v:ext="edit" aspectratio="t"/>
           </v:shapetype>
-          <v:shape id="_x0000_i1025" type="#_x0000_t75" style="width:398pt;height:45pt">
-            <v:imagedata r:id="rId4" r:href="rId5"/>
+          <v:shape id="_x0000_i1025" type="#_x0000_t75" style="width:398.4pt;height:45pt">
+            <v:imagedata r:id="rId6" r:href="rId7"/>
           </v:shape>
         </w:pict>
+      </w:r>
+      <w:r>
+        <w:fldChar w:fldCharType="end"/>
       </w:r>
       <w:r>
         <w:fldChar w:fldCharType="end"/>
@@ -414,7 +426,7 @@
     </w:p>
     <w:tbl>
       <w:tblPr>
-        <w:tblW w:w="0" w:type="auto"/>
+        <w:tblW w:w="8989" w:type="dxa"/>
         <w:tblInd w:w="105" w:type="dxa"/>
         <w:tblLayout w:type="fixed"/>
         <w:tblCellMar>
@@ -424,16 +436,16 @@
         <w:tblLook w:val="01E0" w:firstRow="1" w:lastRow="1" w:firstColumn="1" w:lastColumn="1" w:noHBand="0" w:noVBand="0"/>
       </w:tblPr>
       <w:tblGrid>
-        <w:gridCol w:w="4069"/>
-        <w:gridCol w:w="4789"/>
+        <w:gridCol w:w="4129"/>
+        <w:gridCol w:w="4860"/>
       </w:tblGrid>
       <w:tr>
         <w:trPr>
-          <w:trHeight w:hRule="exact" w:val="286"/>
+          <w:trHeight w:hRule="exact" w:val="309"/>
         </w:trPr>
         <w:tc>
           <w:tcPr>
-            <w:tcW w:w="8858" w:type="dxa"/>
+            <w:tcW w:w="8989" w:type="dxa"/>
             <w:gridSpan w:val="2"/>
             <w:tcBorders>
               <w:top w:val="single" w:sz="6" w:space="0" w:color="000000"/>
@@ -565,11 +577,11 @@
       </w:tr>
       <w:tr>
         <w:trPr>
-          <w:trHeight w:hRule="exact" w:val="288"/>
+          <w:trHeight w:hRule="exact" w:val="311"/>
         </w:trPr>
         <w:tc>
           <w:tcPr>
-            <w:tcW w:w="4069" w:type="dxa"/>
+            <w:tcW w:w="4129" w:type="dxa"/>
             <w:tcBorders>
               <w:top w:val="single" w:sz="6" w:space="0" w:color="000000"/>
               <w:left w:val="single" w:sz="6" w:space="0" w:color="000000"/>
@@ -602,7 +614,7 @@
         </w:tc>
         <w:tc>
           <w:tcPr>
-            <w:tcW w:w="4789" w:type="dxa"/>
+            <w:tcW w:w="4860" w:type="dxa"/>
             <w:tcBorders>
               <w:top w:val="single" w:sz="6" w:space="0" w:color="000000"/>
               <w:left w:val="single" w:sz="6" w:space="0" w:color="000000"/>
@@ -636,11 +648,11 @@
       </w:tr>
       <w:tr>
         <w:trPr>
-          <w:trHeight w:hRule="exact" w:val="288"/>
+          <w:trHeight w:hRule="exact" w:val="311"/>
         </w:trPr>
         <w:tc>
           <w:tcPr>
-            <w:tcW w:w="4069" w:type="dxa"/>
+            <w:tcW w:w="4129" w:type="dxa"/>
             <w:tcBorders>
               <w:top w:val="single" w:sz="6" w:space="0" w:color="000000"/>
               <w:left w:val="single" w:sz="6" w:space="0" w:color="000000"/>
@@ -687,7 +699,7 @@
         </w:tc>
         <w:tc>
           <w:tcPr>
-            <w:tcW w:w="4789" w:type="dxa"/>
+            <w:tcW w:w="4860" w:type="dxa"/>
             <w:tcBorders>
               <w:top w:val="single" w:sz="6" w:space="0" w:color="000000"/>
               <w:left w:val="single" w:sz="6" w:space="0" w:color="000000"/>
@@ -720,11 +732,11 @@
       </w:tr>
       <w:tr>
         <w:trPr>
-          <w:trHeight w:hRule="exact" w:val="287"/>
+          <w:trHeight w:hRule="exact" w:val="310"/>
         </w:trPr>
         <w:tc>
           <w:tcPr>
-            <w:tcW w:w="4069" w:type="dxa"/>
+            <w:tcW w:w="4129" w:type="dxa"/>
             <w:tcBorders>
               <w:top w:val="single" w:sz="6" w:space="0" w:color="000000"/>
               <w:left w:val="single" w:sz="6" w:space="0" w:color="000000"/>
@@ -756,7 +768,7 @@
         </w:tc>
         <w:tc>
           <w:tcPr>
-            <w:tcW w:w="4789" w:type="dxa"/>
+            <w:tcW w:w="4860" w:type="dxa"/>
             <w:tcBorders>
               <w:top w:val="single" w:sz="6" w:space="0" w:color="000000"/>
               <w:left w:val="single" w:sz="6" w:space="0" w:color="000000"/>
@@ -776,24 +788,44 @@
                 <w:szCs w:val="22"/>
               </w:rPr>
             </w:pPr>
-            <w:r>
-              <w:rPr>
-                <w:rFonts w:hAnsiTheme="minorHAnsi" w:cstheme="minorBidi"/>
-                <w:spacing w:val="-1"/>
-                <w:szCs w:val="22"/>
-              </w:rPr>
-              <w:t>Btech(CSE) &amp; 05</w:t>
+            <w:proofErr w:type="spellStart"/>
+            <w:proofErr w:type="gramStart"/>
+            <w:r>
+              <w:rPr>
+                <w:rFonts w:hAnsiTheme="minorHAnsi" w:cstheme="minorBidi"/>
+                <w:spacing w:val="-1"/>
+                <w:szCs w:val="22"/>
+              </w:rPr>
+              <w:t>Btech</w:t>
+            </w:r>
+            <w:proofErr w:type="spellEnd"/>
+            <w:r>
+              <w:rPr>
+                <w:rFonts w:hAnsiTheme="minorHAnsi" w:cstheme="minorBidi"/>
+                <w:spacing w:val="-1"/>
+                <w:szCs w:val="22"/>
+              </w:rPr>
+              <w:t>(</w:t>
+            </w:r>
+            <w:proofErr w:type="gramEnd"/>
+            <w:r>
+              <w:rPr>
+                <w:rFonts w:hAnsiTheme="minorHAnsi" w:cstheme="minorBidi"/>
+                <w:spacing w:val="-1"/>
+                <w:szCs w:val="22"/>
+              </w:rPr>
+              <w:t>CSE) &amp; 05</w:t>
             </w:r>
           </w:p>
         </w:tc>
       </w:tr>
       <w:tr>
         <w:trPr>
-          <w:trHeight w:hRule="exact" w:val="562"/>
+          <w:trHeight w:hRule="exact" w:val="607"/>
         </w:trPr>
         <w:tc>
           <w:tcPr>
-            <w:tcW w:w="4069" w:type="dxa"/>
+            <w:tcW w:w="4129" w:type="dxa"/>
             <w:tcBorders>
               <w:top w:val="single" w:sz="6" w:space="0" w:color="000000"/>
               <w:left w:val="single" w:sz="6" w:space="0" w:color="000000"/>
@@ -813,6 +845,7 @@
                 <w:szCs w:val="22"/>
               </w:rPr>
             </w:pPr>
+            <w:proofErr w:type="gramStart"/>
             <w:r>
               <w:rPr>
                 <w:rFonts w:hAnsiTheme="minorHAnsi" w:cstheme="minorBidi"/>
@@ -841,7 +874,15 @@
                 <w:rFonts w:hAnsiTheme="minorHAnsi" w:cstheme="minorBidi"/>
                 <w:szCs w:val="22"/>
               </w:rPr>
-              <w:t xml:space="preserve">Title </w:t>
+              <w:t>Title</w:t>
+            </w:r>
+            <w:proofErr w:type="gramEnd"/>
+            <w:r>
+              <w:rPr>
+                <w:rFonts w:hAnsiTheme="minorHAnsi" w:cstheme="minorBidi"/>
+                <w:szCs w:val="22"/>
+              </w:rPr>
+              <w:t xml:space="preserve"> </w:t>
             </w:r>
             <w:r>
               <w:rPr>
@@ -988,7 +1029,7 @@
         </w:tc>
         <w:tc>
           <w:tcPr>
-            <w:tcW w:w="4789" w:type="dxa"/>
+            <w:tcW w:w="4860" w:type="dxa"/>
             <w:tcBorders>
               <w:top w:val="single" w:sz="6" w:space="0" w:color="000000"/>
               <w:left w:val="single" w:sz="6" w:space="0" w:color="000000"/>
@@ -1015,16 +1056,76 @@
               </w:rPr>
               <w:t> </w:t>
             </w:r>
+            <w:r>
+              <w:rPr>
+                <w:rFonts w:ascii="Calibri" w:hAnsi="Calibri" w:cs="Calibri"/>
+                <w:sz w:val="22"/>
+                <w:szCs w:val="22"/>
+              </w:rPr>
+              <w:t>Web Application Development on Speech Detection and Conversion to Sample Handwriting</w:t>
+            </w:r>
+          </w:p>
+          <w:p>
+            <w:pPr>
+              <w:spacing w:after="375"/>
+              <w:rPr>
+                <w:rFonts w:ascii="Poppins" w:hAnsi="Poppins" w:cs="Poppins"/>
+                <w:color w:val="393939"/>
+                <w:sz w:val="20"/>
+                <w:szCs w:val="20"/>
+              </w:rPr>
+            </w:pPr>
+            <w:r>
+              <w:rPr>
+                <w:rFonts w:ascii="Poppins" w:hAnsi="Poppins" w:cs="Poppins"/>
+                <w:color w:val="393939"/>
+                <w:sz w:val="20"/>
+                <w:szCs w:val="20"/>
+              </w:rPr>
+              <w:br/>
+              <w:t>Web Application Development on Speech Detection and Conversion to Sample Handwriting</w:t>
+            </w:r>
+          </w:p>
+          <w:p>
+            <w:pPr>
+              <w:spacing w:after="375"/>
+              <w:rPr>
+                <w:rFonts w:ascii="Poppins" w:hAnsi="Poppins" w:cs="Poppins"/>
+                <w:color w:val="393939"/>
+                <w:sz w:val="20"/>
+                <w:szCs w:val="20"/>
+              </w:rPr>
+            </w:pPr>
+            <w:r>
+              <w:rPr>
+                <w:rFonts w:ascii="Poppins" w:hAnsi="Poppins" w:cs="Poppins"/>
+                <w:color w:val="393939"/>
+                <w:sz w:val="20"/>
+                <w:szCs w:val="20"/>
+              </w:rPr>
+              <w:br/>
+              <w:t>Web Application Development on Speech Detection and Conversion to Sample Handwriting</w:t>
+            </w:r>
+          </w:p>
+          <w:p>
+            <w:pPr>
+              <w:pStyle w:val="NormalWeb"/>
+              <w:rPr>
+                <w:rFonts w:ascii="Calibri" w:hAnsi="Calibri" w:cs="Calibri"/>
+                <w:sz w:val="22"/>
+                <w:szCs w:val="22"/>
+              </w:rPr>
+            </w:pPr>
           </w:p>
         </w:tc>
       </w:tr>
       <w:tr>
         <w:trPr>
-          <w:trHeight w:hRule="exact" w:val="286"/>
+          <w:trHeight w:hRule="exact" w:val="309"/>
         </w:trPr>
         <w:tc>
           <w:tcPr>
-            <w:tcW w:w="4069" w:type="dxa"/>
+            <w:tcW w:w="4129" w:type="dxa"/>
             <w:tcBorders>
               <w:top w:val="single" w:sz="6" w:space="0" w:color="000000"/>
               <w:left w:val="single" w:sz="6" w:space="0" w:color="000000"/>
@@ -1073,7 +1174,7 @@
         </w:tc>
         <w:tc>
           <w:tcPr>
-            <w:tcW w:w="4789" w:type="dxa"/>
+            <w:tcW w:w="4860" w:type="dxa"/>
             <w:tcBorders>
               <w:top w:val="single" w:sz="6" w:space="0" w:color="000000"/>
               <w:left w:val="single" w:sz="6" w:space="0" w:color="000000"/>
@@ -1100,16 +1201,24 @@
               </w:rPr>
               <w:t> </w:t>
             </w:r>
+            <w:r>
+              <w:rPr>
+                <w:rFonts w:ascii="Calibri" w:hAnsi="Calibri" w:cs="Calibri"/>
+                <w:sz w:val="22"/>
+                <w:szCs w:val="22"/>
+              </w:rPr>
+              <w:t>yes</w:t>
+            </w:r>
           </w:p>
         </w:tc>
       </w:tr>
       <w:tr>
         <w:trPr>
-          <w:trHeight w:hRule="exact" w:val="288"/>
+          <w:trHeight w:hRule="exact" w:val="311"/>
         </w:trPr>
         <w:tc>
           <w:tcPr>
-            <w:tcW w:w="4069" w:type="dxa"/>
+            <w:tcW w:w="4129" w:type="dxa"/>
             <w:tcBorders>
               <w:top w:val="single" w:sz="6" w:space="0" w:color="000000"/>
               <w:left w:val="single" w:sz="6" w:space="0" w:color="000000"/>
@@ -1158,7 +1267,7 @@
         </w:tc>
         <w:tc>
           <w:tcPr>
-            <w:tcW w:w="4789" w:type="dxa"/>
+            <w:tcW w:w="4860" w:type="dxa"/>
             <w:tcBorders>
               <w:top w:val="single" w:sz="6" w:space="0" w:color="000000"/>
               <w:left w:val="single" w:sz="6" w:space="0" w:color="000000"/>
@@ -1185,16 +1294,24 @@
               </w:rPr>
               <w:t> </w:t>
             </w:r>
+            <w:r>
+              <w:rPr>
+                <w:rFonts w:ascii="Calibri" w:hAnsi="Calibri" w:cs="Calibri"/>
+                <w:sz w:val="22"/>
+                <w:szCs w:val="22"/>
+              </w:rPr>
+              <w:t>NA</w:t>
+            </w:r>
           </w:p>
         </w:tc>
       </w:tr>
       <w:tr>
         <w:trPr>
-          <w:trHeight w:hRule="exact" w:val="286"/>
+          <w:trHeight w:hRule="exact" w:val="309"/>
         </w:trPr>
         <w:tc>
           <w:tcPr>
-            <w:tcW w:w="4069" w:type="dxa"/>
+            <w:tcW w:w="4129" w:type="dxa"/>
             <w:tcBorders>
               <w:top w:val="single" w:sz="6" w:space="0" w:color="000000"/>
               <w:left w:val="single" w:sz="6" w:space="0" w:color="000000"/>
@@ -1274,7 +1391,7 @@
         </w:tc>
         <w:tc>
           <w:tcPr>
-            <w:tcW w:w="4789" w:type="dxa"/>
+            <w:tcW w:w="4860" w:type="dxa"/>
             <w:tcBorders>
               <w:top w:val="single" w:sz="6" w:space="0" w:color="000000"/>
               <w:left w:val="single" w:sz="6" w:space="0" w:color="000000"/>
@@ -1301,16 +1418,24 @@
               </w:rPr>
               <w:t> </w:t>
             </w:r>
+            <w:r>
+              <w:rPr>
+                <w:rFonts w:ascii="Calibri" w:hAnsi="Calibri" w:cs="Calibri"/>
+                <w:sz w:val="22"/>
+                <w:szCs w:val="22"/>
+              </w:rPr>
+              <w:t>NA</w:t>
+            </w:r>
           </w:p>
         </w:tc>
       </w:tr>
       <w:tr>
         <w:trPr>
-          <w:trHeight w:hRule="exact" w:val="286"/>
+          <w:trHeight w:hRule="exact" w:val="309"/>
         </w:trPr>
         <w:tc>
           <w:tcPr>
-            <w:tcW w:w="4069" w:type="dxa"/>
+            <w:tcW w:w="4129" w:type="dxa"/>
             <w:tcBorders>
               <w:top w:val="single" w:sz="6" w:space="0" w:color="000000"/>
               <w:left w:val="single" w:sz="6" w:space="0" w:color="000000"/>
@@ -1374,7 +1499,7 @@
         </w:tc>
         <w:tc>
           <w:tcPr>
-            <w:tcW w:w="4789" w:type="dxa"/>
+            <w:tcW w:w="4860" w:type="dxa"/>
             <w:tcBorders>
               <w:top w:val="single" w:sz="6" w:space="0" w:color="000000"/>
               <w:left w:val="single" w:sz="6" w:space="0" w:color="000000"/>
@@ -1401,16 +1526,24 @@
               </w:rPr>
               <w:t> </w:t>
             </w:r>
+            <w:r>
+              <w:rPr>
+                <w:rFonts w:ascii="Calibri" w:hAnsi="Calibri" w:cs="Calibri"/>
+                <w:sz w:val="22"/>
+                <w:szCs w:val="22"/>
+              </w:rPr>
+              <w:t>NA</w:t>
+            </w:r>
           </w:p>
         </w:tc>
       </w:tr>
       <w:tr>
         <w:trPr>
-          <w:trHeight w:hRule="exact" w:val="562"/>
+          <w:trHeight w:hRule="exact" w:val="607"/>
         </w:trPr>
         <w:tc>
           <w:tcPr>
-            <w:tcW w:w="4069" w:type="dxa"/>
+            <w:tcW w:w="4129" w:type="dxa"/>
             <w:tcBorders>
               <w:top w:val="single" w:sz="6" w:space="0" w:color="000000"/>
               <w:left w:val="single" w:sz="6" w:space="0" w:color="000000"/>
@@ -1501,7 +1634,7 @@
         </w:tc>
         <w:tc>
           <w:tcPr>
-            <w:tcW w:w="4789" w:type="dxa"/>
+            <w:tcW w:w="4860" w:type="dxa"/>
             <w:tcBorders>
               <w:top w:val="single" w:sz="6" w:space="0" w:color="000000"/>
               <w:left w:val="single" w:sz="6" w:space="0" w:color="000000"/>
@@ -1528,16 +1661,24 @@
               </w:rPr>
               <w:t> </w:t>
             </w:r>
+            <w:r>
+              <w:rPr>
+                <w:rFonts w:ascii="Calibri" w:hAnsi="Calibri" w:cs="Calibri"/>
+                <w:sz w:val="22"/>
+                <w:szCs w:val="22"/>
+              </w:rPr>
+              <w:t>NA</w:t>
+            </w:r>
           </w:p>
         </w:tc>
       </w:tr>
       <w:tr>
         <w:trPr>
-          <w:trHeight w:hRule="exact" w:val="286"/>
+          <w:trHeight w:hRule="exact" w:val="825"/>
         </w:trPr>
         <w:tc>
           <w:tcPr>
-            <w:tcW w:w="4069" w:type="dxa"/>
+            <w:tcW w:w="4129" w:type="dxa"/>
             <w:tcBorders>
               <w:top w:val="single" w:sz="6" w:space="0" w:color="000000"/>
               <w:left w:val="single" w:sz="6" w:space="0" w:color="000000"/>
@@ -1618,7 +1759,7 @@
         </w:tc>
         <w:tc>
           <w:tcPr>
-            <w:tcW w:w="4789" w:type="dxa"/>
+            <w:tcW w:w="4860" w:type="dxa"/>
             <w:tcBorders>
               <w:top w:val="single" w:sz="6" w:space="0" w:color="000000"/>
               <w:left w:val="single" w:sz="6" w:space="0" w:color="000000"/>
@@ -1645,16 +1786,42 @@
               </w:rPr>
               <w:t> </w:t>
             </w:r>
+            <w:r>
+              <w:rPr>
+                <w:rFonts w:ascii="Calibri" w:hAnsi="Calibri" w:cs="Calibri"/>
+                <w:sz w:val="22"/>
+                <w:szCs w:val="22"/>
+              </w:rPr>
+              <w:t xml:space="preserve">Made minor programs on </w:t>
+            </w:r>
+            <w:proofErr w:type="gramStart"/>
+            <w:r>
+              <w:rPr>
+                <w:rFonts w:ascii="Calibri" w:hAnsi="Calibri" w:cs="Calibri"/>
+                <w:sz w:val="22"/>
+                <w:szCs w:val="22"/>
+              </w:rPr>
+              <w:t>flask ,</w:t>
+            </w:r>
+            <w:proofErr w:type="gramEnd"/>
+            <w:r>
+              <w:rPr>
+                <w:rFonts w:ascii="Calibri" w:hAnsi="Calibri" w:cs="Calibri"/>
+                <w:sz w:val="22"/>
+                <w:szCs w:val="22"/>
+              </w:rPr>
+              <w:t xml:space="preserve"> speech recognition PIL libraries to understand the basic features that are required for the project.</w:t>
+            </w:r>
           </w:p>
         </w:tc>
       </w:tr>
       <w:tr>
         <w:trPr>
-          <w:trHeight w:hRule="exact" w:val="286"/>
+          <w:trHeight w:hRule="exact" w:val="309"/>
         </w:trPr>
         <w:tc>
           <w:tcPr>
-            <w:tcW w:w="4069" w:type="dxa"/>
+            <w:tcW w:w="4129" w:type="dxa"/>
             <w:tcBorders>
               <w:top w:val="single" w:sz="6" w:space="0" w:color="000000"/>
               <w:left w:val="single" w:sz="6" w:space="0" w:color="000000"/>
@@ -1735,7 +1902,7 @@
         </w:tc>
         <w:tc>
           <w:tcPr>
-            <w:tcW w:w="4789" w:type="dxa"/>
+            <w:tcW w:w="4860" w:type="dxa"/>
             <w:tcBorders>
               <w:top w:val="single" w:sz="6" w:space="0" w:color="000000"/>
               <w:left w:val="single" w:sz="6" w:space="0" w:color="000000"/>
@@ -1762,16 +1929,24 @@
               </w:rPr>
               <w:t> </w:t>
             </w:r>
+            <w:r>
+              <w:rPr>
+                <w:rFonts w:ascii="Calibri" w:hAnsi="Calibri" w:cs="Calibri"/>
+                <w:sz w:val="22"/>
+                <w:szCs w:val="22"/>
+              </w:rPr>
+              <w:t>10%</w:t>
+            </w:r>
           </w:p>
         </w:tc>
       </w:tr>
       <w:tr>
         <w:trPr>
-          <w:trHeight w:hRule="exact" w:val="288"/>
+          <w:trHeight w:hRule="exact" w:val="311"/>
         </w:trPr>
         <w:tc>
           <w:tcPr>
-            <w:tcW w:w="4069" w:type="dxa"/>
+            <w:tcW w:w="4129" w:type="dxa"/>
             <w:tcBorders>
               <w:top w:val="single" w:sz="6" w:space="0" w:color="000000"/>
               <w:left w:val="single" w:sz="6" w:space="0" w:color="000000"/>
@@ -1851,7 +2026,7 @@
         </w:tc>
         <w:tc>
           <w:tcPr>
-            <w:tcW w:w="4789" w:type="dxa"/>
+            <w:tcW w:w="4860" w:type="dxa"/>
             <w:tcBorders>
               <w:top w:val="single" w:sz="6" w:space="0" w:color="000000"/>
               <w:left w:val="single" w:sz="6" w:space="0" w:color="000000"/>
@@ -1878,16 +2053,24 @@
               </w:rPr>
               <w:t> </w:t>
             </w:r>
+            <w:r>
+              <w:rPr>
+                <w:rFonts w:ascii="Calibri" w:hAnsi="Calibri" w:cs="Calibri"/>
+                <w:sz w:val="22"/>
+                <w:szCs w:val="22"/>
+              </w:rPr>
+              <w:t>5%</w:t>
+            </w:r>
           </w:p>
         </w:tc>
       </w:tr>
       <w:tr>
         <w:trPr>
-          <w:trHeight w:hRule="exact" w:val="286"/>
+          <w:trHeight w:hRule="exact" w:val="309"/>
         </w:trPr>
         <w:tc>
           <w:tcPr>
-            <w:tcW w:w="4069" w:type="dxa"/>
+            <w:tcW w:w="4129" w:type="dxa"/>
             <w:tcBorders>
               <w:top w:val="single" w:sz="6" w:space="0" w:color="000000"/>
               <w:left w:val="single" w:sz="6" w:space="0" w:color="000000"/>
@@ -1952,7 +2135,7 @@
         </w:tc>
         <w:tc>
           <w:tcPr>
-            <w:tcW w:w="4789" w:type="dxa"/>
+            <w:tcW w:w="4860" w:type="dxa"/>
             <w:tcBorders>
               <w:top w:val="single" w:sz="6" w:space="0" w:color="000000"/>
               <w:left w:val="single" w:sz="6" w:space="0" w:color="000000"/>
@@ -1979,16 +2162,24 @@
               </w:rPr>
               <w:t> </w:t>
             </w:r>
+            <w:r>
+              <w:rPr>
+                <w:rFonts w:ascii="Calibri" w:hAnsi="Calibri" w:cs="Calibri"/>
+                <w:sz w:val="22"/>
+                <w:szCs w:val="22"/>
+              </w:rPr>
+              <w:t>-</w:t>
+            </w:r>
           </w:p>
         </w:tc>
       </w:tr>
       <w:tr>
         <w:trPr>
-          <w:trHeight w:hRule="exact" w:val="286"/>
+          <w:trHeight w:hRule="exact" w:val="309"/>
         </w:trPr>
         <w:tc>
           <w:tcPr>
-            <w:tcW w:w="4069" w:type="dxa"/>
+            <w:tcW w:w="4129" w:type="dxa"/>
             <w:tcBorders>
               <w:top w:val="single" w:sz="6" w:space="0" w:color="000000"/>
               <w:left w:val="single" w:sz="6" w:space="0" w:color="000000"/>
@@ -2037,7 +2228,7 @@
         </w:tc>
         <w:tc>
           <w:tcPr>
-            <w:tcW w:w="4789" w:type="dxa"/>
+            <w:tcW w:w="4860" w:type="dxa"/>
             <w:tcBorders>
               <w:top w:val="single" w:sz="6" w:space="0" w:color="000000"/>
               <w:left w:val="single" w:sz="6" w:space="0" w:color="000000"/>
@@ -2064,16 +2255,24 @@
               </w:rPr>
               <w:t> </w:t>
             </w:r>
+            <w:r>
+              <w:rPr>
+                <w:rFonts w:ascii="Calibri" w:hAnsi="Calibri" w:cs="Calibri"/>
+                <w:sz w:val="22"/>
+                <w:szCs w:val="22"/>
+              </w:rPr>
+              <w:t>-</w:t>
+            </w:r>
           </w:p>
         </w:tc>
       </w:tr>
       <w:tr>
         <w:trPr>
-          <w:trHeight w:hRule="exact" w:val="286"/>
+          <w:trHeight w:hRule="exact" w:val="975"/>
         </w:trPr>
         <w:tc>
           <w:tcPr>
-            <w:tcW w:w="4069" w:type="dxa"/>
+            <w:tcW w:w="4129" w:type="dxa"/>
             <w:tcBorders>
               <w:top w:val="single" w:sz="6" w:space="0" w:color="000000"/>
               <w:left w:val="single" w:sz="6" w:space="0" w:color="000000"/>
@@ -2138,7 +2337,7 @@
         </w:tc>
         <w:tc>
           <w:tcPr>
-            <w:tcW w:w="4789" w:type="dxa"/>
+            <w:tcW w:w="4860" w:type="dxa"/>
             <w:tcBorders>
               <w:top w:val="single" w:sz="6" w:space="0" w:color="000000"/>
               <w:left w:val="single" w:sz="6" w:space="0" w:color="000000"/>
@@ -2165,6 +2364,56 @@
               </w:rPr>
               <w:t> </w:t>
             </w:r>
+            <w:r>
+              <w:rPr>
+                <w:rFonts w:ascii="Calibri" w:hAnsi="Calibri" w:cs="Calibri"/>
+                <w:noProof/>
+                <w:sz w:val="22"/>
+                <w:szCs w:val="22"/>
+                <w14:ligatures w14:val="standardContextual"/>
+              </w:rPr>
+              <w:drawing>
+                <wp:inline distT="0" distB="0" distL="0" distR="0" wp14:anchorId="1AAD9085" wp14:editId="31D80829">
+                  <wp:extent cx="1198951" cy="548640"/>
+                  <wp:effectExtent l="0" t="0" r="1270" b="3810"/>
+                  <wp:docPr id="1737507529" name="Picture 1" descr="A close up of a word&#10;&#10;Description automatically generated with low confidence"/>
+                  <wp:cNvGraphicFramePr>
+                    <a:graphicFrameLocks xmlns:a="http://schemas.openxmlformats.org/drawingml/2006/main" noChangeAspect="1"/>
+                  </wp:cNvGraphicFramePr>
+                  <a:graphic xmlns:a="http://schemas.openxmlformats.org/drawingml/2006/main">
+                    <a:graphicData uri="http://schemas.openxmlformats.org/drawingml/2006/picture">
+                      <pic:pic xmlns:pic="http://schemas.openxmlformats.org/drawingml/2006/picture">
+                        <pic:nvPicPr>
+                          <pic:cNvPr id="1737507529" name="Picture 1" descr="A close up of a word&#10;&#10;Description automatically generated with low confidence"/>
+                          <pic:cNvPicPr/>
+                        </pic:nvPicPr>
+                        <pic:blipFill>
+                          <a:blip r:embed="rId8">
+                            <a:extLst>
+                              <a:ext uri="{28A0092B-C50C-407E-A947-70E740481C1C}">
+                                <a14:useLocalDpi xmlns:a14="http://schemas.microsoft.com/office/drawing/2010/main" val="0"/>
+                              </a:ext>
+                            </a:extLst>
+                          </a:blip>
+                          <a:stretch>
+                            <a:fillRect/>
+                          </a:stretch>
+                        </pic:blipFill>
+                        <pic:spPr>
+                          <a:xfrm>
+                            <a:off x="0" y="0"/>
+                            <a:ext cx="1204389" cy="551129"/>
+                          </a:xfrm>
+                          <a:prstGeom prst="rect">
+                            <a:avLst/>
+                          </a:prstGeom>
+                        </pic:spPr>
+                      </pic:pic>
+                    </a:graphicData>
+                  </a:graphic>
+                </wp:inline>
+              </w:drawing>
+            </w:r>
           </w:p>
         </w:tc>
       </w:tr>
@@ -2244,79 +2493,56 @@
         </w:rPr>
         <w:t>week:</w:t>
       </w:r>
-    </w:p>
-    <w:p>
-      <w:pPr>
-        <w:pStyle w:val="NormalWeb"/>
-        <w:rPr>
-          <w:color w:val="000000"/>
-          <w:sz w:val="20"/>
-          <w:szCs w:val="20"/>
-        </w:rPr>
-      </w:pPr>
-      <w:r>
-        <w:rPr>
-          <w:color w:val="000000"/>
-          <w:sz w:val="20"/>
-          <w:szCs w:val="20"/>
-        </w:rPr>
-        <w:t> </w:t>
-      </w:r>
-    </w:p>
-    <w:p>
-      <w:pPr>
-        <w:pStyle w:val="NormalWeb"/>
-        <w:rPr>
-          <w:color w:val="000000"/>
-          <w:sz w:val="20"/>
-          <w:szCs w:val="20"/>
-        </w:rPr>
-      </w:pPr>
-    </w:p>
-    <w:p>
-      <w:pPr>
-        <w:pStyle w:val="NormalWeb"/>
-        <w:rPr>
-          <w:rFonts w:ascii="Calibri" w:hAnsi="Calibri" w:cs="Calibri"/>
-          <w:color w:val="000000"/>
-          <w:sz w:val="22"/>
-          <w:szCs w:val="22"/>
-        </w:rPr>
-      </w:pPr>
-    </w:p>
-    <w:p>
-      <w:pPr>
-        <w:pStyle w:val="NormalWeb"/>
-        <w:rPr>
-          <w:color w:val="000000"/>
-          <w:sz w:val="20"/>
-          <w:szCs w:val="20"/>
-        </w:rPr>
-      </w:pPr>
-    </w:p>
-    <w:p>
-      <w:pPr>
-        <w:pStyle w:val="NormalWeb"/>
-        <w:rPr>
-          <w:rFonts w:ascii="Calibri" w:hAnsi="Calibri" w:cs="Calibri"/>
-          <w:color w:val="000000"/>
-          <w:sz w:val="22"/>
-          <w:szCs w:val="22"/>
-        </w:rPr>
-      </w:pPr>
-      <w:r>
-        <w:rPr>
-          <w:color w:val="000000"/>
-          <w:sz w:val="20"/>
-          <w:szCs w:val="20"/>
-        </w:rPr>
-        <w:t> </w:t>
+      <w:r>
+        <w:t xml:space="preserve"> </w:t>
+      </w:r>
+      <w:r>
+        <w:rPr>
+          <w:color w:val="000000"/>
+          <w:spacing w:val="-1"/>
+        </w:rPr>
+        <w:t xml:space="preserve">Planned out </w:t>
+      </w:r>
+      <w:r>
+        <w:rPr>
+          <w:color w:val="000000"/>
+          <w:spacing w:val="-1"/>
+        </w:rPr>
+        <w:t>Project &amp; some</w:t>
+      </w:r>
+      <w:r>
+        <w:rPr>
+          <w:color w:val="000000"/>
+          <w:spacing w:val="-1"/>
+        </w:rPr>
+        <w:t xml:space="preserve"> draft</w:t>
+      </w:r>
+      <w:r>
+        <w:rPr>
+          <w:color w:val="000000"/>
+          <w:spacing w:val="-1"/>
+        </w:rPr>
+        <w:t>s</w:t>
+      </w:r>
+      <w:r>
+        <w:rPr>
+          <w:color w:val="000000"/>
+          <w:spacing w:val="-1"/>
+        </w:rPr>
+        <w:t xml:space="preserve"> and learned basic knowledge by creating and testing minor programs for different aspects of project</w:t>
+      </w:r>
+      <w:r>
+        <w:rPr>
+          <w:color w:val="000000"/>
+          <w:spacing w:val="-1"/>
+        </w:rPr>
+        <w:t>. Downloaded all required libraries and set up the development environment. Made minor programs to test out the features required for the main project.</w:t>
       </w:r>
     </w:p>
     <w:tbl>
       <w:tblPr>
+        <w:tblpPr w:leftFromText="180" w:rightFromText="180" w:vertAnchor="text" w:horzAnchor="margin" w:tblpY="380"/>
         <w:tblW w:w="0" w:type="auto"/>
-        <w:tblInd w:w="105" w:type="dxa"/>
         <w:tblLayout w:type="fixed"/>
         <w:tblCellMar>
           <w:left w:w="0" w:type="dxa"/>
@@ -3081,7 +3307,34 @@
         </w:tc>
       </w:tr>
     </w:tbl>
-    <w:p/>
+    <w:p>
+      <w:pPr>
+        <w:pStyle w:val="NormalWeb"/>
+        <w:rPr>
+          <w:color w:val="000000"/>
+          <w:sz w:val="20"/>
+          <w:szCs w:val="20"/>
+        </w:rPr>
+      </w:pPr>
+      <w:r>
+        <w:rPr>
+          <w:color w:val="000000"/>
+          <w:sz w:val="20"/>
+          <w:szCs w:val="20"/>
+        </w:rPr>
+        <w:t> </w:t>
+      </w:r>
+    </w:p>
+    <w:p>
+      <w:pPr>
+        <w:pStyle w:val="NormalWeb"/>
+        <w:rPr>
+          <w:color w:val="000000"/>
+          <w:sz w:val="20"/>
+          <w:szCs w:val="20"/>
+        </w:rPr>
+      </w:pPr>
+    </w:p>
     <w:sectPr>
       <w:pgSz w:w="11906" w:h="16838"/>
       <w:pgMar w:top="1134" w:right="1440" w:bottom="568" w:left="1440" w:header="708" w:footer="708" w:gutter="0"/>
@@ -3090,6 +3343,56 @@
     </w:sectPr>
   </w:body>
 </w:document>
+</file>
+
+<file path=word/endnotes.xml><?xml version="1.0" encoding="utf-8"?>
+<w:endnotes xmlns:wpc="http://schemas.microsoft.com/office/word/2010/wordprocessingCanvas" xmlns:cx="http://schemas.microsoft.com/office/drawing/2014/chartex" xmlns:cx1="http://schemas.microsoft.com/office/drawing/2015/9/8/chartex" xmlns:cx2="http://schemas.microsoft.com/office/drawing/2015/10/21/chartex" xmlns:cx3="http://schemas.microsoft.com/office/drawing/2016/5/9/chartex" xmlns:cx4="http://schemas.microsoft.com/office/drawing/2016/5/10/chartex" xmlns:cx5="http://schemas.microsoft.com/office/drawing/2016/5/11/chartex" xmlns:cx6="http://schemas.microsoft.com/office/drawing/2016/5/12/chartex" xmlns:cx7="http://schemas.microsoft.com/office/drawing/2016/5/13/chartex" xmlns:cx8="http://schemas.microsoft.com/office/drawing/2016/5/14/chartex" xmlns:mc="http://schemas.openxmlformats.org/markup-compatibility/2006" xmlns:aink="http://schemas.microsoft.com/office/drawing/2016/ink" xmlns:am3d="http://schemas.microsoft.com/office/drawing/2017/model3d" xmlns:o="urn:schemas-microsoft-com:office:office" xmlns:oel="http://schemas.microsoft.com/office/2019/extlst" xmlns:r="http://schemas.openxmlformats.org/officeDocument/2006/relationships" xmlns:m="http://schemas.openxmlformats.org/officeDocument/2006/math" xmlns:v="urn:schemas-microsoft-com:vml" xmlns:wp14="http://schemas.microsoft.com/office/word/2010/wordprocessingDrawing" xmlns:wp="http://schemas.openxmlformats.org/drawingml/2006/wordprocessingDrawing" xmlns:w10="urn:schemas-microsoft-com:office:word" xmlns:w="http://schemas.openxmlformats.org/wordprocessingml/2006/main" xmlns:w14="http://schemas.microsoft.com/office/word/2010/wordml" xmlns:w15="http://schemas.microsoft.com/office/word/2012/wordml" xmlns:w16cex="http://schemas.microsoft.com/office/word/2018/wordml/cex" xmlns:w16cid="http://schemas.microsoft.com/office/word/2016/wordml/cid" xmlns:w16="http://schemas.microsoft.com/office/word/2018/wordml" xmlns:w16du="http://schemas.microsoft.com/office/word/2023/wordml/word16du" xmlns:w16sdtdh="http://schemas.microsoft.com/office/word/2020/wordml/sdtdatahash" xmlns:w16se="http://schemas.microsoft.com/office/word/2015/wordml/symex" xmlns:wpg="http://schemas.microsoft.com/office/word/2010/wordprocessingGroup" xmlns:wpi="http://schemas.microsoft.com/office/word/2010/wordprocessingInk" xmlns:wne="http://schemas.microsoft.com/office/word/2006/wordml" xmlns:wps="http://schemas.microsoft.com/office/word/2010/wordprocessingShape" mc:Ignorable="w14 w15 w16se w16cid w16 w16cex w16sdtdh wp14">
+  <w:endnote w:type="separator" w:id="-1">
+    <w:p>
+      <w:pPr>
+        <w:spacing w:after="0" w:line="240" w:lineRule="auto"/>
+      </w:pPr>
+      <w:r>
+        <w:separator/>
+      </w:r>
+    </w:p>
+  </w:endnote>
+  <w:endnote w:type="continuationSeparator" w:id="0">
+    <w:p>
+      <w:pPr>
+        <w:spacing w:after="0" w:line="240" w:lineRule="auto"/>
+      </w:pPr>
+      <w:r>
+        <w:continuationSeparator/>
+      </w:r>
+    </w:p>
+  </w:endnote>
+</w:endnotes>
+</file>
+
+<file path=word/footnotes.xml><?xml version="1.0" encoding="utf-8"?>
+<w:footnotes xmlns:wpc="http://schemas.microsoft.com/office/word/2010/wordprocessingCanvas" xmlns:cx="http://schemas.microsoft.com/office/drawing/2014/chartex" xmlns:cx1="http://schemas.microsoft.com/office/drawing/2015/9/8/chartex" xmlns:cx2="http://schemas.microsoft.com/office/drawing/2015/10/21/chartex" xmlns:cx3="http://schemas.microsoft.com/office/drawing/2016/5/9/chartex" xmlns:cx4="http://schemas.microsoft.com/office/drawing/2016/5/10/chartex" xmlns:cx5="http://schemas.microsoft.com/office/drawing/2016/5/11/chartex" xmlns:cx6="http://schemas.microsoft.com/office/drawing/2016/5/12/chartex" xmlns:cx7="http://schemas.microsoft.com/office/drawing/2016/5/13/chartex" xmlns:cx8="http://schemas.microsoft.com/office/drawing/2016/5/14/chartex" xmlns:mc="http://schemas.openxmlformats.org/markup-compatibility/2006" xmlns:aink="http://schemas.microsoft.com/office/drawing/2016/ink" xmlns:am3d="http://schemas.microsoft.com/office/drawing/2017/model3d" xmlns:o="urn:schemas-microsoft-com:office:office" xmlns:oel="http://schemas.microsoft.com/office/2019/extlst" xmlns:r="http://schemas.openxmlformats.org/officeDocument/2006/relationships" xmlns:m="http://schemas.openxmlformats.org/officeDocument/2006/math" xmlns:v="urn:schemas-microsoft-com:vml" xmlns:wp14="http://schemas.microsoft.com/office/word/2010/wordprocessingDrawing" xmlns:wp="http://schemas.openxmlformats.org/drawingml/2006/wordprocessingDrawing" xmlns:w10="urn:schemas-microsoft-com:office:word" xmlns:w="http://schemas.openxmlformats.org/wordprocessingml/2006/main" xmlns:w14="http://schemas.microsoft.com/office/word/2010/wordml" xmlns:w15="http://schemas.microsoft.com/office/word/2012/wordml" xmlns:w16cex="http://schemas.microsoft.com/office/word/2018/wordml/cex" xmlns:w16cid="http://schemas.microsoft.com/office/word/2016/wordml/cid" xmlns:w16="http://schemas.microsoft.com/office/word/2018/wordml" xmlns:w16du="http://schemas.microsoft.com/office/word/2023/wordml/word16du" xmlns:w16sdtdh="http://schemas.microsoft.com/office/word/2020/wordml/sdtdatahash" xmlns:w16se="http://schemas.microsoft.com/office/word/2015/wordml/symex" xmlns:wpg="http://schemas.microsoft.com/office/word/2010/wordprocessingGroup" xmlns:wpi="http://schemas.microsoft.com/office/word/2010/wordprocessingInk" xmlns:wne="http://schemas.microsoft.com/office/word/2006/wordml" xmlns:wps="http://schemas.microsoft.com/office/word/2010/wordprocessingShape" mc:Ignorable="w14 w15 w16se w16cid w16 w16cex w16sdtdh wp14">
+  <w:footnote w:type="separator" w:id="-1">
+    <w:p>
+      <w:pPr>
+        <w:spacing w:after="0" w:line="240" w:lineRule="auto"/>
+      </w:pPr>
+      <w:r>
+        <w:separator/>
+      </w:r>
+    </w:p>
+  </w:footnote>
+  <w:footnote w:type="continuationSeparator" w:id="0">
+    <w:p>
+      <w:pPr>
+        <w:spacing w:after="0" w:line="240" w:lineRule="auto"/>
+      </w:pPr>
+      <w:r>
+        <w:continuationSeparator/>
+      </w:r>
+    </w:p>
+  </w:footnote>
+</w:footnotes>
 </file>
 
 <file path=word/styles.xml><?xml version="1.0" encoding="utf-8"?>
@@ -3542,6 +3845,58 @@
       <w:lang w:eastAsia="en-IN"/>
     </w:rPr>
   </w:style>
+  <w:style w:type="paragraph" w:styleId="Header">
+    <w:name w:val="header"/>
+    <w:basedOn w:val="Normal"/>
+    <w:link w:val="HeaderChar"/>
+    <w:uiPriority w:val="99"/>
+    <w:unhideWhenUsed/>
+    <w:rsid w:val="00EC792A"/>
+    <w:pPr>
+      <w:tabs>
+        <w:tab w:val="center" w:pos="4513"/>
+        <w:tab w:val="right" w:pos="9026"/>
+      </w:tabs>
+      <w:spacing w:after="0" w:line="240" w:lineRule="auto"/>
+    </w:pPr>
+  </w:style>
+  <w:style w:type="character" w:customStyle="1" w:styleId="HeaderChar">
+    <w:name w:val="Header Char"/>
+    <w:basedOn w:val="DefaultParagraphFont"/>
+    <w:link w:val="Header"/>
+    <w:uiPriority w:val="99"/>
+    <w:rsid w:val="00EC792A"/>
+    <w:rPr>
+      <w:kern w:val="0"/>
+      <w14:ligatures w14:val="none"/>
+    </w:rPr>
+  </w:style>
+  <w:style w:type="paragraph" w:styleId="Footer">
+    <w:name w:val="footer"/>
+    <w:basedOn w:val="Normal"/>
+    <w:link w:val="FooterChar"/>
+    <w:uiPriority w:val="99"/>
+    <w:unhideWhenUsed/>
+    <w:rsid w:val="00EC792A"/>
+    <w:pPr>
+      <w:tabs>
+        <w:tab w:val="center" w:pos="4513"/>
+        <w:tab w:val="right" w:pos="9026"/>
+      </w:tabs>
+      <w:spacing w:after="0" w:line="240" w:lineRule="auto"/>
+    </w:pPr>
+  </w:style>
+  <w:style w:type="character" w:customStyle="1" w:styleId="FooterChar">
+    <w:name w:val="Footer Char"/>
+    <w:basedOn w:val="DefaultParagraphFont"/>
+    <w:link w:val="Footer"/>
+    <w:uiPriority w:val="99"/>
+    <w:rsid w:val="00EC792A"/>
+    <w:rPr>
+      <w:kern w:val="0"/>
+      <w14:ligatures w14:val="none"/>
+    </w:rPr>
+  </w:style>
 </w:styles>
 </file>
 

</xml_diff>